<commit_message>
a bunch of stuff for CS4442
</commit_message>
<xml_diff>
--- a/CS4442 - Artificial Intelligence II/Asn 2/CS4442_Asn2.docx
+++ b/CS4442 - Artificial Intelligence II/Asn 2/CS4442_Asn2.docx
@@ -64,13 +64,8 @@
               <w:pStyle w:val="ListParagraph"/>
               <w:ind w:left="0"/>
             </w:pPr>
-            <w:proofErr w:type="spellStart"/>
-            <w:r>
-              <w:t>nGram</w:t>
-            </w:r>
-            <w:proofErr w:type="spellEnd"/>
-            <w:r>
-              <w:t xml:space="preserve"> size</w:t>
+            <w:r>
+              <w:t>nGram size</w:t>
             </w:r>
           </w:p>
         </w:tc>
@@ -285,31 +280,7 @@
         <w:t>The largest common n-gram occurs at n = 17, with “</w:t>
       </w:r>
       <w:r>
-        <w:t xml:space="preserve">repulsion that </w:t>
-      </w:r>
-      <w:proofErr w:type="spellStart"/>
-      <w:r>
-        <w:t>s</w:t>
-      </w:r>
-      <w:proofErr w:type="spellEnd"/>
-      <w:r>
-        <w:t xml:space="preserve"> what </w:t>
-      </w:r>
-      <w:proofErr w:type="spellStart"/>
-      <w:r>
-        <w:t>i</w:t>
-      </w:r>
-      <w:proofErr w:type="spellEnd"/>
-      <w:r>
-        <w:t xml:space="preserve"> m afraid of that </w:t>
-      </w:r>
-      <w:proofErr w:type="spellStart"/>
-      <w:r>
-        <w:t>s</w:t>
-      </w:r>
-      <w:proofErr w:type="spellEnd"/>
-      <w:r>
-        <w:t xml:space="preserve"> what may be too much for me</w:t>
+        <w:t>repulsion that s what i m afraid of that s what may be too much for me</w:t>
       </w:r>
       <w:r>
         <w:t>”</w:t>
@@ -330,13 +301,7 @@
         </w:numPr>
       </w:pPr>
       <w:r>
-        <w:t xml:space="preserve">For </w:t>
-      </w:r>
-      <w:r>
-        <w:t>Dickens vs. Kafka’s</w:t>
-      </w:r>
-      <w:r>
-        <w:t xml:space="preserve"> works, the results were as follows:</w:t>
+        <w:t>For Dickens vs. Kafka’s works, the results were as follows:</w:t>
       </w:r>
     </w:p>
     <w:tbl>
@@ -360,13 +325,8 @@
               <w:pStyle w:val="ListParagraph"/>
               <w:ind w:left="0"/>
             </w:pPr>
-            <w:proofErr w:type="spellStart"/>
-            <w:r>
-              <w:t>nGram</w:t>
-            </w:r>
-            <w:proofErr w:type="spellEnd"/>
-            <w:r>
-              <w:t xml:space="preserve"> size</w:t>
+            <w:r>
+              <w:t>nGram size</w:t>
             </w:r>
           </w:p>
         </w:tc>
@@ -590,13 +550,7 @@
         </w:numPr>
       </w:pPr>
       <w:r>
-        <w:t>“</w:t>
-      </w:r>
-      <w:r>
-        <w:t>in the middle of the table and</w:t>
-      </w:r>
-      <w:r>
-        <w:t>”</w:t>
+        <w:t>“in the middle of the table and”</w:t>
       </w:r>
     </w:p>
     <w:p>
@@ -608,13 +562,7 @@
         </w:numPr>
       </w:pPr>
       <w:r>
-        <w:t>“</w:t>
-      </w:r>
-      <w:r>
-        <w:t>there is no such thing as a</w:t>
-      </w:r>
-      <w:r>
-        <w:t>”</w:t>
+        <w:t>“there is no such thing as a”</w:t>
       </w:r>
     </w:p>
     <w:p>
@@ -632,23 +580,7 @@
         </w:numPr>
       </w:pPr>
       <w:r>
-        <w:t>For “</w:t>
-      </w:r>
-      <w:proofErr w:type="spellStart"/>
-      <w:r>
-        <w:t>MarxEngelsManifest</w:t>
-      </w:r>
-      <w:proofErr w:type="spellEnd"/>
-      <w:r>
-        <w:t>” vs. “</w:t>
-      </w:r>
-      <w:proofErr w:type="spellStart"/>
-      <w:r>
-        <w:t>SmithWealthNations</w:t>
-      </w:r>
-      <w:proofErr w:type="spellEnd"/>
-      <w:r>
-        <w:t>”, the results were:</w:t>
+        <w:t>For “MarxEngelsManifest” vs. “SmithWealthNations”, the results were:</w:t>
       </w:r>
     </w:p>
     <w:tbl>
@@ -672,13 +604,8 @@
               <w:pStyle w:val="ListParagraph"/>
               <w:ind w:left="0"/>
             </w:pPr>
-            <w:proofErr w:type="spellStart"/>
-            <w:r>
-              <w:t>nGram</w:t>
-            </w:r>
-            <w:proofErr w:type="spellEnd"/>
-            <w:r>
-              <w:t xml:space="preserve"> size</w:t>
+            <w:r>
+              <w:t>nGram size</w:t>
             </w:r>
           </w:p>
         </w:tc>
@@ -994,6 +921,1730 @@
       </w:pPr>
       <w:r>
         <w:t>For the remaining two tests, both were authored by different people, and the differentiation between n-grams was large.  Past 6-grams, the works did not contain significant overlap.</w:t>
+      </w:r>
+    </w:p>
+    <w:p>
+      <w:pPr>
+        <w:pStyle w:val="ListParagraph"/>
+        <w:numPr>
+          <w:ilvl w:val="0"/>
+          <w:numId w:val="2"/>
+        </w:numPr>
+      </w:pPr>
+      <w:r>
+        <w:t>This problem involved determining the percentage of 0-probability sentenced in a test document given a training document.  This was done by constructing a hash set of n-grams from the first document, and then generating a hash set for each sentence in the second document.  Any of the n-grams from a sentence from the second document was not found to be an n-gram from the first document, then the probability of the sentence existing in the first document was 0.  The results from these tests were as follows:</w:t>
+      </w:r>
+    </w:p>
+    <w:tbl>
+      <w:tblPr>
+        <w:tblStyle w:val="TableGrid"/>
+        <w:tblW w:w="0" w:type="auto"/>
+        <w:tblInd w:w="1080" w:type="dxa"/>
+        <w:tblLook w:val="04A0" w:firstRow="1" w:lastRow="0" w:firstColumn="1" w:lastColumn="0" w:noHBand="0" w:noVBand="1"/>
+      </w:tblPr>
+      <w:tblGrid>
+        <w:gridCol w:w="4098"/>
+        <w:gridCol w:w="4172"/>
+      </w:tblGrid>
+      <w:tr>
+        <w:tc>
+          <w:tcPr>
+            <w:tcW w:w="4675" w:type="dxa"/>
+          </w:tcPr>
+          <w:p>
+            <w:pPr>
+              <w:pStyle w:val="ListParagraph"/>
+              <w:ind w:left="0"/>
+              <w:jc w:val="center"/>
+            </w:pPr>
+            <w:r>
+              <w:t>n-gram size</w:t>
+            </w:r>
+          </w:p>
+        </w:tc>
+        <w:tc>
+          <w:tcPr>
+            <w:tcW w:w="4675" w:type="dxa"/>
+          </w:tcPr>
+          <w:p>
+            <w:pPr>
+              <w:pStyle w:val="ListParagraph"/>
+              <w:ind w:left="0"/>
+              <w:jc w:val="center"/>
+            </w:pPr>
+            <w:r>
+              <w:t>0-probability sentences [%]</w:t>
+            </w:r>
+          </w:p>
+        </w:tc>
+      </w:tr>
+      <w:tr>
+        <w:tc>
+          <w:tcPr>
+            <w:tcW w:w="4675" w:type="dxa"/>
+          </w:tcPr>
+          <w:p>
+            <w:pPr>
+              <w:pStyle w:val="ListParagraph"/>
+              <w:ind w:left="0"/>
+              <w:jc w:val="center"/>
+            </w:pPr>
+            <w:r>
+              <w:t>1</w:t>
+            </w:r>
+          </w:p>
+        </w:tc>
+        <w:tc>
+          <w:tcPr>
+            <w:tcW w:w="4675" w:type="dxa"/>
+          </w:tcPr>
+          <w:p>
+            <w:pPr>
+              <w:pStyle w:val="ListParagraph"/>
+              <w:ind w:left="0"/>
+              <w:jc w:val="center"/>
+            </w:pPr>
+            <w:r>
+              <w:t>85.878</w:t>
+            </w:r>
+          </w:p>
+        </w:tc>
+      </w:tr>
+      <w:tr>
+        <w:tc>
+          <w:tcPr>
+            <w:tcW w:w="4675" w:type="dxa"/>
+          </w:tcPr>
+          <w:p>
+            <w:pPr>
+              <w:pStyle w:val="ListParagraph"/>
+              <w:ind w:left="0"/>
+              <w:jc w:val="center"/>
+            </w:pPr>
+            <w:r>
+              <w:t>2</w:t>
+            </w:r>
+          </w:p>
+        </w:tc>
+        <w:tc>
+          <w:tcPr>
+            <w:tcW w:w="4675" w:type="dxa"/>
+          </w:tcPr>
+          <w:p>
+            <w:pPr>
+              <w:pStyle w:val="ListParagraph"/>
+              <w:ind w:left="0"/>
+              <w:jc w:val="center"/>
+            </w:pPr>
+            <w:r>
+              <w:t>96.756</w:t>
+            </w:r>
+          </w:p>
+        </w:tc>
+      </w:tr>
+      <w:tr>
+        <w:tc>
+          <w:tcPr>
+            <w:tcW w:w="4675" w:type="dxa"/>
+          </w:tcPr>
+          <w:p>
+            <w:pPr>
+              <w:pStyle w:val="ListParagraph"/>
+              <w:ind w:left="0"/>
+              <w:jc w:val="center"/>
+            </w:pPr>
+            <w:r>
+              <w:t>3</w:t>
+            </w:r>
+          </w:p>
+        </w:tc>
+        <w:tc>
+          <w:tcPr>
+            <w:tcW w:w="4675" w:type="dxa"/>
+          </w:tcPr>
+          <w:p>
+            <w:pPr>
+              <w:pStyle w:val="ListParagraph"/>
+              <w:ind w:left="0"/>
+              <w:jc w:val="center"/>
+            </w:pPr>
+          </w:p>
+        </w:tc>
+      </w:tr>
+      <w:tr>
+        <w:tc>
+          <w:tcPr>
+            <w:tcW w:w="4675" w:type="dxa"/>
+          </w:tcPr>
+          <w:p>
+            <w:pPr>
+              <w:pStyle w:val="ListParagraph"/>
+              <w:ind w:left="0"/>
+              <w:jc w:val="center"/>
+            </w:pPr>
+            <w:r>
+              <w:t>4</w:t>
+            </w:r>
+          </w:p>
+        </w:tc>
+        <w:tc>
+          <w:tcPr>
+            <w:tcW w:w="4675" w:type="dxa"/>
+          </w:tcPr>
+          <w:p>
+            <w:pPr>
+              <w:pStyle w:val="ListParagraph"/>
+              <w:ind w:left="0"/>
+              <w:jc w:val="center"/>
+            </w:pPr>
+          </w:p>
+        </w:tc>
+      </w:tr>
+      <w:tr>
+        <w:tc>
+          <w:tcPr>
+            <w:tcW w:w="4675" w:type="dxa"/>
+          </w:tcPr>
+          <w:p>
+            <w:pPr>
+              <w:pStyle w:val="ListParagraph"/>
+              <w:ind w:left="0"/>
+              <w:jc w:val="center"/>
+            </w:pPr>
+            <w:r>
+              <w:t>5</w:t>
+            </w:r>
+          </w:p>
+        </w:tc>
+        <w:tc>
+          <w:tcPr>
+            <w:tcW w:w="4675" w:type="dxa"/>
+          </w:tcPr>
+          <w:p>
+            <w:pPr>
+              <w:pStyle w:val="ListParagraph"/>
+              <w:ind w:left="0"/>
+              <w:jc w:val="center"/>
+            </w:pPr>
+          </w:p>
+        </w:tc>
+      </w:tr>
+      <w:tr>
+        <w:tc>
+          <w:tcPr>
+            <w:tcW w:w="4675" w:type="dxa"/>
+          </w:tcPr>
+          <w:p>
+            <w:pPr>
+              <w:pStyle w:val="ListParagraph"/>
+              <w:ind w:left="0"/>
+              <w:jc w:val="center"/>
+            </w:pPr>
+            <w:r>
+              <w:t>6</w:t>
+            </w:r>
+          </w:p>
+        </w:tc>
+        <w:tc>
+          <w:tcPr>
+            <w:tcW w:w="4675" w:type="dxa"/>
+          </w:tcPr>
+          <w:p>
+            <w:pPr>
+              <w:pStyle w:val="ListParagraph"/>
+              <w:ind w:left="0"/>
+              <w:jc w:val="center"/>
+            </w:pPr>
+          </w:p>
+        </w:tc>
+      </w:tr>
+    </w:tbl>
+    <w:p>
+      <w:pPr>
+        <w:pStyle w:val="ListParagraph"/>
+        <w:numPr>
+          <w:ilvl w:val="0"/>
+          <w:numId w:val="2"/>
+        </w:numPr>
+      </w:pPr>
+      <w:r>
+        <w:t xml:space="preserve">This problem involved estimating sentences using a given text.  Ngrams ranging from size 1 to n were generated from the text, and the probabilities </w:t>
+      </w:r>
+      <w:r>
+        <w:t>of generating a next word from the entire vocabulary.</w:t>
+      </w:r>
+    </w:p>
+    <w:p>
+      <w:pPr>
+        <w:pStyle w:val="ListParagraph"/>
+        <w:numPr>
+          <w:ilvl w:val="1"/>
+          <w:numId w:val="2"/>
+        </w:numPr>
+      </w:pPr>
+      <w:r>
+        <w:t>For n = 1,2,3,4,6 the results were as follows:</w:t>
+      </w:r>
+    </w:p>
+    <w:tbl>
+      <w:tblPr>
+        <w:tblStyle w:val="TableGrid"/>
+        <w:tblW w:w="0" w:type="auto"/>
+        <w:tblInd w:w="1080" w:type="dxa"/>
+        <w:tblLook w:val="04A0" w:firstRow="1" w:lastRow="0" w:firstColumn="1" w:lastColumn="0" w:noHBand="0" w:noVBand="1"/>
+      </w:tblPr>
+      <w:tblGrid>
+        <w:gridCol w:w="1325"/>
+        <w:gridCol w:w="6945"/>
+      </w:tblGrid>
+      <w:tr>
+        <w:tc>
+          <w:tcPr>
+            <w:tcW w:w="1325" w:type="dxa"/>
+          </w:tcPr>
+          <w:p>
+            <w:pPr>
+              <w:pStyle w:val="ListParagraph"/>
+              <w:ind w:left="0"/>
+              <w:jc w:val="center"/>
+              <w:rPr>
+                <w:b/>
+              </w:rPr>
+            </w:pPr>
+            <w:r>
+              <w:rPr>
+                <w:b/>
+              </w:rPr>
+              <w:t>n-gram size</w:t>
+            </w:r>
+          </w:p>
+        </w:tc>
+        <w:tc>
+          <w:tcPr>
+            <w:tcW w:w="6945" w:type="dxa"/>
+          </w:tcPr>
+          <w:p>
+            <w:pPr>
+              <w:pStyle w:val="ListParagraph"/>
+              <w:ind w:left="0"/>
+              <w:jc w:val="center"/>
+              <w:rPr>
+                <w:b/>
+              </w:rPr>
+            </w:pPr>
+            <w:r>
+              <w:rPr>
+                <w:b/>
+              </w:rPr>
+              <w:t>Sentence</w:t>
+            </w:r>
+          </w:p>
+        </w:tc>
+      </w:tr>
+      <w:tr>
+        <w:tc>
+          <w:tcPr>
+            <w:tcW w:w="1325" w:type="dxa"/>
+          </w:tcPr>
+          <w:p>
+            <w:pPr>
+              <w:pStyle w:val="ListParagraph"/>
+              <w:ind w:left="0"/>
+              <w:jc w:val="center"/>
+            </w:pPr>
+            <w:r>
+              <w:t>1</w:t>
+            </w:r>
+          </w:p>
+        </w:tc>
+        <w:tc>
+          <w:tcPr>
+            <w:tcW w:w="6945" w:type="dxa"/>
+          </w:tcPr>
+          <w:p>
+            <w:pPr>
+              <w:pStyle w:val="ListParagraph"/>
+              <w:ind w:left="0"/>
+            </w:pPr>
+            <w:r>
+              <w:t>the begun s you the was and &lt;END&gt;</w:t>
+            </w:r>
+          </w:p>
+        </w:tc>
+      </w:tr>
+      <w:tr>
+        <w:tc>
+          <w:tcPr>
+            <w:tcW w:w="1325" w:type="dxa"/>
+          </w:tcPr>
+          <w:p>
+            <w:pPr>
+              <w:pStyle w:val="ListParagraph"/>
+              <w:ind w:left="0"/>
+              <w:jc w:val="center"/>
+            </w:pPr>
+            <w:r>
+              <w:t>2</w:t>
+            </w:r>
+          </w:p>
+        </w:tc>
+        <w:tc>
+          <w:tcPr>
+            <w:tcW w:w="6945" w:type="dxa"/>
+          </w:tcPr>
+          <w:p>
+            <w:pPr>
+              <w:pStyle w:val="ListParagraph"/>
+              <w:ind w:left="0"/>
+            </w:pPr>
+            <w:r>
+              <w:t>the cover around his trial at k &lt;END&gt;</w:t>
+            </w:r>
+          </w:p>
+        </w:tc>
+      </w:tr>
+      <w:tr>
+        <w:tc>
+          <w:tcPr>
+            <w:tcW w:w="1325" w:type="dxa"/>
+          </w:tcPr>
+          <w:p>
+            <w:pPr>
+              <w:pStyle w:val="ListParagraph"/>
+              <w:ind w:left="0"/>
+              <w:jc w:val="center"/>
+            </w:pPr>
+            <w:r>
+              <w:t>3</w:t>
+            </w:r>
+          </w:p>
+        </w:tc>
+        <w:tc>
+          <w:tcPr>
+            <w:tcW w:w="6945" w:type="dxa"/>
+          </w:tcPr>
+          <w:p>
+            <w:pPr>
+              <w:pStyle w:val="ListParagraph"/>
+              <w:ind w:left="0"/>
+            </w:pPr>
+            <w:r>
+              <w:t>the cover of one who can go with you &lt;END&gt;</w:t>
+            </w:r>
+          </w:p>
+        </w:tc>
+      </w:tr>
+      <w:tr>
+        <w:tc>
+          <w:tcPr>
+            <w:tcW w:w="1325" w:type="dxa"/>
+          </w:tcPr>
+          <w:p>
+            <w:pPr>
+              <w:pStyle w:val="ListParagraph"/>
+              <w:ind w:left="0"/>
+              <w:jc w:val="center"/>
+            </w:pPr>
+            <w:r>
+              <w:t>4</w:t>
+            </w:r>
+          </w:p>
+        </w:tc>
+        <w:tc>
+          <w:tcPr>
+            <w:tcW w:w="6945" w:type="dxa"/>
+          </w:tcPr>
+          <w:p>
+            <w:r>
+              <w:t>the cover</w:t>
+            </w:r>
+            <w:r>
+              <w:t xml:space="preserve"> of one of the people up on the </w:t>
+            </w:r>
+            <w:r>
+              <w:t>window sill and went to the front entrance waited there in ambush and every time a lawyer tried to enter the building he would throw him down the steps &lt;END&gt;</w:t>
+            </w:r>
+          </w:p>
+        </w:tc>
+      </w:tr>
+      <w:tr>
+        <w:tc>
+          <w:tcPr>
+            <w:tcW w:w="1325" w:type="dxa"/>
+          </w:tcPr>
+          <w:p>
+            <w:pPr>
+              <w:pStyle w:val="ListParagraph"/>
+              <w:ind w:left="0"/>
+              <w:jc w:val="center"/>
+            </w:pPr>
+            <w:r>
+              <w:t>6</w:t>
+            </w:r>
+          </w:p>
+        </w:tc>
+        <w:tc>
+          <w:tcPr>
+            <w:tcW w:w="6945" w:type="dxa"/>
+          </w:tcPr>
+          <w:p>
+            <w:pPr>
+              <w:pStyle w:val="ListParagraph"/>
+              <w:ind w:left="0"/>
+            </w:pPr>
+            <w:r>
+              <w:t>the cover of one of them had nearly broken through in its middle and it was held together with a few threads &lt;END&gt;</w:t>
+            </w:r>
+          </w:p>
+        </w:tc>
+      </w:tr>
+    </w:tbl>
+    <w:p>
+      <w:pPr>
+        <w:pStyle w:val="ListParagraph"/>
+        <w:ind w:left="1080"/>
+      </w:pPr>
+    </w:p>
+    <w:p>
+      <w:pPr>
+        <w:pStyle w:val="ListParagraph"/>
+        <w:ind w:left="1080"/>
+      </w:pPr>
+      <w:r>
+        <w:t>For n = 1, the results were gibberish.  Without any context, the next generated word was just the next most frequent word.  With n = 6, there was only one instance of the previous sentence existing, so only one word</w:t>
+      </w:r>
+      <w:r>
+        <w:t xml:space="preserve"> in the vocabulary</w:t>
+      </w:r>
+      <w:r>
+        <w:t xml:space="preserve"> had a probability of 1</w:t>
+      </w:r>
+      <w:r>
+        <w:t>, and the rest 0.  This resulted in an exact sentence from the text being generated.</w:t>
+      </w:r>
+    </w:p>
+    <w:p>
+      <w:pPr>
+        <w:pStyle w:val="ListParagraph"/>
+        <w:numPr>
+          <w:ilvl w:val="1"/>
+          <w:numId w:val="2"/>
+        </w:numPr>
+      </w:pPr>
+      <w:r>
+        <w:t>For n = 3, running the program on MarxEngelsManifest, the result was:</w:t>
+      </w:r>
+    </w:p>
+    <w:p>
+      <w:pPr>
+        <w:pStyle w:val="ListParagraph"/>
+        <w:ind w:left="1800"/>
+      </w:pPr>
+      <w:r>
+        <w:t>“o</w:t>
+      </w:r>
+      <w:r>
+        <w:t>f nations and crusades &lt;END&gt;</w:t>
+      </w:r>
+      <w:r>
+        <w:t>”</w:t>
+      </w:r>
+    </w:p>
+    <w:p>
+      <w:pPr>
+        <w:pStyle w:val="ListParagraph"/>
+        <w:ind w:left="1800"/>
+      </w:pPr>
+      <w:r>
+        <w:t>With little context, a 3-gram size was sufficient to generate a sentence that was actually found in MarxEngelsManifest.txt.</w:t>
+      </w:r>
+      <w:r>
+        <w:t xml:space="preserve">  This suggests that as more data is provided to the algorithm, larger n-grams can be used, and therefore more context can be generated, leading to better sentence generation.</w:t>
+      </w:r>
+    </w:p>
+    <w:p>
+      <w:pPr>
+        <w:pStyle w:val="ListParagraph"/>
+        <w:numPr>
+          <w:ilvl w:val="0"/>
+          <w:numId w:val="2"/>
+        </w:numPr>
+      </w:pPr>
+      <w:r>
+        <w:lastRenderedPageBreak/>
+        <w:t>Not complete</w:t>
+      </w:r>
+    </w:p>
+    <w:p>
+      <w:pPr>
+        <w:pStyle w:val="ListParagraph"/>
+        <w:numPr>
+          <w:ilvl w:val="0"/>
+          <w:numId w:val="2"/>
+        </w:numPr>
+      </w:pPr>
+      <w:r>
+        <w:t>In this problem, sentences from various languages were tested against language models for 6 different languages, and classified with the most probable language using the Add-Delta classification method.  The following is the resulting error for the various test cases:</w:t>
+      </w:r>
+    </w:p>
+    <w:p>
+      <w:pPr>
+        <w:pStyle w:val="ListParagraph"/>
+        <w:numPr>
+          <w:ilvl w:val="0"/>
+          <w:numId w:val="10"/>
+        </w:numPr>
+      </w:pPr>
+      <w:r>
+        <w:t>No delta</w:t>
+      </w:r>
+    </w:p>
+    <w:tbl>
+      <w:tblPr>
+        <w:tblStyle w:val="TableGrid"/>
+        <w:tblW w:w="0" w:type="auto"/>
+        <w:tblInd w:w="1800" w:type="dxa"/>
+        <w:tblLook w:val="04A0" w:firstRow="1" w:lastRow="0" w:firstColumn="1" w:lastColumn="0" w:noHBand="0" w:noVBand="1"/>
+      </w:tblPr>
+      <w:tblGrid>
+        <w:gridCol w:w="3840"/>
+        <w:gridCol w:w="3710"/>
+      </w:tblGrid>
+      <w:tr>
+        <w:tc>
+          <w:tcPr>
+            <w:tcW w:w="4675" w:type="dxa"/>
+          </w:tcPr>
+          <w:p>
+            <w:pPr>
+              <w:pStyle w:val="ListParagraph"/>
+              <w:ind w:left="0"/>
+              <w:jc w:val="center"/>
+            </w:pPr>
+            <w:r>
+              <w:t>Program Parameters</w:t>
+            </w:r>
+          </w:p>
+        </w:tc>
+        <w:tc>
+          <w:tcPr>
+            <w:tcW w:w="4675" w:type="dxa"/>
+          </w:tcPr>
+          <w:p>
+            <w:pPr>
+              <w:pStyle w:val="ListParagraph"/>
+              <w:ind w:left="0"/>
+              <w:jc w:val="center"/>
+            </w:pPr>
+            <w:r>
+              <w:t>Error [%]</w:t>
+            </w:r>
+          </w:p>
+        </w:tc>
+      </w:tr>
+      <w:tr>
+        <w:tc>
+          <w:tcPr>
+            <w:tcW w:w="4675" w:type="dxa"/>
+          </w:tcPr>
+          <w:p>
+            <w:pPr>
+              <w:jc w:val="center"/>
+            </w:pPr>
+            <w:r>
+              <w:t>P5 1 0 50</w:t>
+            </w:r>
+          </w:p>
+        </w:tc>
+        <w:tc>
+          <w:tcPr>
+            <w:tcW w:w="4675" w:type="dxa"/>
+          </w:tcPr>
+          <w:p>
+            <w:pPr>
+              <w:pStyle w:val="ListParagraph"/>
+              <w:ind w:left="0"/>
+              <w:jc w:val="center"/>
+            </w:pPr>
+            <w:r>
+              <w:t>14.34</w:t>
+            </w:r>
+          </w:p>
+        </w:tc>
+      </w:tr>
+      <w:tr>
+        <w:tc>
+          <w:tcPr>
+            <w:tcW w:w="4675" w:type="dxa"/>
+          </w:tcPr>
+          <w:p>
+            <w:pPr>
+              <w:jc w:val="center"/>
+            </w:pPr>
+            <w:r>
+              <w:t>P5 2 0 50</w:t>
+            </w:r>
+          </w:p>
+        </w:tc>
+        <w:tc>
+          <w:tcPr>
+            <w:tcW w:w="4675" w:type="dxa"/>
+          </w:tcPr>
+          <w:p>
+            <w:pPr>
+              <w:pStyle w:val="ListParagraph"/>
+              <w:ind w:left="0"/>
+              <w:jc w:val="center"/>
+            </w:pPr>
+            <w:r>
+              <w:t>19.12</w:t>
+            </w:r>
+          </w:p>
+        </w:tc>
+      </w:tr>
+      <w:tr>
+        <w:tc>
+          <w:tcPr>
+            <w:tcW w:w="4675" w:type="dxa"/>
+          </w:tcPr>
+          <w:p>
+            <w:pPr>
+              <w:pStyle w:val="ListParagraph"/>
+              <w:ind w:left="0"/>
+              <w:jc w:val="center"/>
+            </w:pPr>
+            <w:r>
+              <w:t>P5 3 0 50</w:t>
+            </w:r>
+          </w:p>
+        </w:tc>
+        <w:tc>
+          <w:tcPr>
+            <w:tcW w:w="4675" w:type="dxa"/>
+          </w:tcPr>
+          <w:p>
+            <w:pPr>
+              <w:pStyle w:val="ListParagraph"/>
+              <w:ind w:left="0"/>
+              <w:jc w:val="center"/>
+            </w:pPr>
+            <w:r>
+              <w:t>47.25</w:t>
+            </w:r>
+          </w:p>
+        </w:tc>
+      </w:tr>
+    </w:tbl>
+    <w:p>
+      <w:pPr>
+        <w:pStyle w:val="ListParagraph"/>
+        <w:numPr>
+          <w:ilvl w:val="0"/>
+          <w:numId w:val="10"/>
+        </w:numPr>
+      </w:pPr>
+      <w:r>
+        <w:t>Delta = 0.05</w:t>
+      </w:r>
+    </w:p>
+    <w:tbl>
+      <w:tblPr>
+        <w:tblStyle w:val="TableGrid"/>
+        <w:tblW w:w="0" w:type="auto"/>
+        <w:tblInd w:w="1800" w:type="dxa"/>
+        <w:tblLook w:val="04A0" w:firstRow="1" w:lastRow="0" w:firstColumn="1" w:lastColumn="0" w:noHBand="0" w:noVBand="1"/>
+      </w:tblPr>
+      <w:tblGrid>
+        <w:gridCol w:w="3840"/>
+        <w:gridCol w:w="3710"/>
+      </w:tblGrid>
+      <w:tr>
+        <w:tc>
+          <w:tcPr>
+            <w:tcW w:w="4675" w:type="dxa"/>
+          </w:tcPr>
+          <w:p>
+            <w:pPr>
+              <w:pStyle w:val="ListParagraph"/>
+              <w:ind w:left="0"/>
+              <w:jc w:val="center"/>
+            </w:pPr>
+            <w:r>
+              <w:t>Program Parameters</w:t>
+            </w:r>
+          </w:p>
+        </w:tc>
+        <w:tc>
+          <w:tcPr>
+            <w:tcW w:w="4675" w:type="dxa"/>
+          </w:tcPr>
+          <w:p>
+            <w:pPr>
+              <w:pStyle w:val="ListParagraph"/>
+              <w:ind w:left="0"/>
+              <w:jc w:val="center"/>
+            </w:pPr>
+            <w:r>
+              <w:t>Error [%]</w:t>
+            </w:r>
+          </w:p>
+        </w:tc>
+      </w:tr>
+      <w:tr>
+        <w:tc>
+          <w:tcPr>
+            <w:tcW w:w="4675" w:type="dxa"/>
+          </w:tcPr>
+          <w:p>
+            <w:pPr>
+              <w:jc w:val="center"/>
+            </w:pPr>
+            <w:r>
+              <w:t>P5 1 0</w:t>
+            </w:r>
+            <w:r>
+              <w:t>.05</w:t>
+            </w:r>
+            <w:r>
+              <w:t xml:space="preserve"> 50</w:t>
+            </w:r>
+          </w:p>
+        </w:tc>
+        <w:tc>
+          <w:tcPr>
+            <w:tcW w:w="4675" w:type="dxa"/>
+          </w:tcPr>
+          <w:p>
+            <w:pPr>
+              <w:pStyle w:val="ListParagraph"/>
+              <w:ind w:left="0"/>
+              <w:jc w:val="center"/>
+            </w:pPr>
+            <w:r>
+              <w:t>13.07</w:t>
+            </w:r>
+          </w:p>
+        </w:tc>
+      </w:tr>
+      <w:tr>
+        <w:tc>
+          <w:tcPr>
+            <w:tcW w:w="4675" w:type="dxa"/>
+          </w:tcPr>
+          <w:p>
+            <w:pPr>
+              <w:jc w:val="center"/>
+            </w:pPr>
+            <w:r>
+              <w:t>P5 2 0</w:t>
+            </w:r>
+            <w:r>
+              <w:t>.05</w:t>
+            </w:r>
+            <w:r>
+              <w:t xml:space="preserve"> 50</w:t>
+            </w:r>
+          </w:p>
+        </w:tc>
+        <w:tc>
+          <w:tcPr>
+            <w:tcW w:w="4675" w:type="dxa"/>
+          </w:tcPr>
+          <w:p>
+            <w:pPr>
+              <w:pStyle w:val="ListParagraph"/>
+              <w:ind w:left="0"/>
+              <w:jc w:val="center"/>
+            </w:pPr>
+            <w:r>
+              <w:t>1.04</w:t>
+            </w:r>
+          </w:p>
+        </w:tc>
+      </w:tr>
+      <w:tr>
+        <w:tc>
+          <w:tcPr>
+            <w:tcW w:w="4675" w:type="dxa"/>
+          </w:tcPr>
+          <w:p>
+            <w:pPr>
+              <w:pStyle w:val="ListParagraph"/>
+              <w:ind w:left="0"/>
+              <w:jc w:val="center"/>
+            </w:pPr>
+            <w:r>
+              <w:t>P5 3 0</w:t>
+            </w:r>
+            <w:r>
+              <w:t>.05</w:t>
+            </w:r>
+            <w:r>
+              <w:t xml:space="preserve"> 50</w:t>
+            </w:r>
+          </w:p>
+        </w:tc>
+        <w:tc>
+          <w:tcPr>
+            <w:tcW w:w="4675" w:type="dxa"/>
+          </w:tcPr>
+          <w:p>
+            <w:pPr>
+              <w:pStyle w:val="ListParagraph"/>
+              <w:ind w:left="0"/>
+              <w:jc w:val="center"/>
+            </w:pPr>
+            <w:r>
+              <w:t>0.56</w:t>
+            </w:r>
+          </w:p>
+        </w:tc>
+      </w:tr>
+    </w:tbl>
+    <w:p>
+      <w:pPr>
+        <w:pStyle w:val="ListParagraph"/>
+        <w:numPr>
+          <w:ilvl w:val="0"/>
+          <w:numId w:val="10"/>
+        </w:numPr>
+      </w:pPr>
+      <w:r>
+        <w:t>Varying Delta</w:t>
+      </w:r>
+    </w:p>
+    <w:tbl>
+      <w:tblPr>
+        <w:tblStyle w:val="TableGrid"/>
+        <w:tblW w:w="0" w:type="auto"/>
+        <w:tblInd w:w="1800" w:type="dxa"/>
+        <w:tblLook w:val="04A0" w:firstRow="1" w:lastRow="0" w:firstColumn="1" w:lastColumn="0" w:noHBand="0" w:noVBand="1"/>
+      </w:tblPr>
+      <w:tblGrid>
+        <w:gridCol w:w="3845"/>
+        <w:gridCol w:w="3705"/>
+      </w:tblGrid>
+      <w:tr>
+        <w:tc>
+          <w:tcPr>
+            <w:tcW w:w="4675" w:type="dxa"/>
+          </w:tcPr>
+          <w:p>
+            <w:pPr>
+              <w:pStyle w:val="ListParagraph"/>
+              <w:ind w:left="0"/>
+              <w:jc w:val="center"/>
+            </w:pPr>
+            <w:r>
+              <w:t>Program Parameters</w:t>
+            </w:r>
+          </w:p>
+        </w:tc>
+        <w:tc>
+          <w:tcPr>
+            <w:tcW w:w="4675" w:type="dxa"/>
+          </w:tcPr>
+          <w:p>
+            <w:pPr>
+              <w:pStyle w:val="ListParagraph"/>
+              <w:ind w:left="0"/>
+              <w:jc w:val="center"/>
+            </w:pPr>
+            <w:r>
+              <w:t>Error [%]</w:t>
+            </w:r>
+          </w:p>
+        </w:tc>
+      </w:tr>
+      <w:tr>
+        <w:tc>
+          <w:tcPr>
+            <w:tcW w:w="4675" w:type="dxa"/>
+          </w:tcPr>
+          <w:p>
+            <w:pPr>
+              <w:jc w:val="center"/>
+            </w:pPr>
+            <w:r>
+              <w:t>P5 3</w:t>
+            </w:r>
+            <w:r>
+              <w:t xml:space="preserve"> 0</w:t>
+            </w:r>
+            <w:r>
+              <w:t>.05</w:t>
+            </w:r>
+            <w:r>
+              <w:t xml:space="preserve"> 50</w:t>
+            </w:r>
+          </w:p>
+        </w:tc>
+        <w:tc>
+          <w:tcPr>
+            <w:tcW w:w="4675" w:type="dxa"/>
+          </w:tcPr>
+          <w:p>
+            <w:pPr>
+              <w:pStyle w:val="ListParagraph"/>
+              <w:ind w:left="0"/>
+              <w:jc w:val="center"/>
+            </w:pPr>
+            <w:r>
+              <w:t>0.56</w:t>
+            </w:r>
+          </w:p>
+        </w:tc>
+      </w:tr>
+      <w:tr>
+        <w:tc>
+          <w:tcPr>
+            <w:tcW w:w="4675" w:type="dxa"/>
+          </w:tcPr>
+          <w:p>
+            <w:pPr>
+              <w:jc w:val="center"/>
+            </w:pPr>
+            <w:r>
+              <w:t>P5 3</w:t>
+            </w:r>
+            <w:r>
+              <w:t xml:space="preserve"> 0</w:t>
+            </w:r>
+            <w:r>
+              <w:t>.005</w:t>
+            </w:r>
+            <w:r>
+              <w:t xml:space="preserve"> 50</w:t>
+            </w:r>
+          </w:p>
+        </w:tc>
+        <w:tc>
+          <w:tcPr>
+            <w:tcW w:w="4675" w:type="dxa"/>
+          </w:tcPr>
+          <w:p>
+            <w:pPr>
+              <w:pStyle w:val="ListParagraph"/>
+              <w:ind w:left="0"/>
+              <w:jc w:val="center"/>
+            </w:pPr>
+            <w:r>
+              <w:t>0.48</w:t>
+            </w:r>
+          </w:p>
+        </w:tc>
+      </w:tr>
+      <w:tr>
+        <w:tc>
+          <w:tcPr>
+            <w:tcW w:w="4675" w:type="dxa"/>
+          </w:tcPr>
+          <w:p>
+            <w:pPr>
+              <w:pStyle w:val="ListParagraph"/>
+              <w:ind w:left="0"/>
+              <w:jc w:val="center"/>
+            </w:pPr>
+            <w:r>
+              <w:t>P5 3 0</w:t>
+            </w:r>
+            <w:r>
+              <w:t>.0005</w:t>
+            </w:r>
+            <w:r>
+              <w:t xml:space="preserve"> 50</w:t>
+            </w:r>
+          </w:p>
+        </w:tc>
+        <w:tc>
+          <w:tcPr>
+            <w:tcW w:w="4675" w:type="dxa"/>
+          </w:tcPr>
+          <w:p>
+            <w:pPr>
+              <w:pStyle w:val="ListParagraph"/>
+              <w:ind w:left="0"/>
+              <w:jc w:val="center"/>
+            </w:pPr>
+            <w:r>
+              <w:t>0</w:t>
+            </w:r>
+            <w:r>
+              <w:t>.64</w:t>
+            </w:r>
+          </w:p>
+        </w:tc>
+      </w:tr>
+    </w:tbl>
+    <w:p>
+      <w:pPr>
+        <w:pStyle w:val="ListParagraph"/>
+        <w:numPr>
+          <w:ilvl w:val="0"/>
+          <w:numId w:val="10"/>
+        </w:numPr>
+      </w:pPr>
+      <w:r>
+        <w:t>Discussion:</w:t>
+      </w:r>
+    </w:p>
+    <w:p>
+      <w:pPr>
+        <w:pStyle w:val="ListParagraph"/>
+        <w:ind w:left="1800"/>
+      </w:pPr>
+      <w:r>
+        <w:t>With only ML classification, as seen in b), error increases drastically with larger n-gram sizes.  With the addition of Add-Delta smoothing, the error significantly decreases.  This is because add-delta takes into account unseen n-grams, which evens out the probability of an n-gram occurring in a particular language.</w:t>
+      </w:r>
+    </w:p>
+    <w:p>
+      <w:pPr>
+        <w:pStyle w:val="ListParagraph"/>
+        <w:numPr>
+          <w:ilvl w:val="0"/>
+          <w:numId w:val="10"/>
+        </w:numPr>
+      </w:pPr>
+      <w:r>
+        <w:t>The following is the error found while using varying sentence lengths to determine the language that sentence belongs to.</w:t>
+      </w:r>
+    </w:p>
+    <w:tbl>
+      <w:tblPr>
+        <w:tblStyle w:val="TableGrid"/>
+        <w:tblW w:w="0" w:type="auto"/>
+        <w:tblInd w:w="1800" w:type="dxa"/>
+        <w:tblLook w:val="04A0" w:firstRow="1" w:lastRow="0" w:firstColumn="1" w:lastColumn="0" w:noHBand="0" w:noVBand="1"/>
+      </w:tblPr>
+      <w:tblGrid>
+        <w:gridCol w:w="3840"/>
+        <w:gridCol w:w="3710"/>
+      </w:tblGrid>
+      <w:tr>
+        <w:tc>
+          <w:tcPr>
+            <w:tcW w:w="4675" w:type="dxa"/>
+          </w:tcPr>
+          <w:p>
+            <w:pPr>
+              <w:pStyle w:val="ListParagraph"/>
+              <w:ind w:left="0"/>
+              <w:jc w:val="center"/>
+            </w:pPr>
+            <w:r>
+              <w:t>Program Parameters</w:t>
+            </w:r>
+          </w:p>
+        </w:tc>
+        <w:tc>
+          <w:tcPr>
+            <w:tcW w:w="4675" w:type="dxa"/>
+          </w:tcPr>
+          <w:p>
+            <w:pPr>
+              <w:pStyle w:val="ListParagraph"/>
+              <w:ind w:left="0"/>
+              <w:jc w:val="center"/>
+            </w:pPr>
+            <w:r>
+              <w:t>Error [%]</w:t>
+            </w:r>
+          </w:p>
+        </w:tc>
+      </w:tr>
+      <w:tr>
+        <w:tc>
+          <w:tcPr>
+            <w:tcW w:w="4675" w:type="dxa"/>
+          </w:tcPr>
+          <w:p>
+            <w:pPr>
+              <w:jc w:val="center"/>
+            </w:pPr>
+            <w:r>
+              <w:t>P5 2</w:t>
+            </w:r>
+            <w:r>
+              <w:t xml:space="preserve"> 0.05</w:t>
+            </w:r>
+            <w:r>
+              <w:t xml:space="preserve"> 1</w:t>
+            </w:r>
+            <w:r>
+              <w:t>0</w:t>
+            </w:r>
+          </w:p>
+        </w:tc>
+        <w:tc>
+          <w:tcPr>
+            <w:tcW w:w="4675" w:type="dxa"/>
+          </w:tcPr>
+          <w:p>
+            <w:pPr>
+              <w:pStyle w:val="ListParagraph"/>
+              <w:ind w:left="0"/>
+              <w:jc w:val="center"/>
+            </w:pPr>
+            <w:r>
+              <w:t>22.86</w:t>
+            </w:r>
+          </w:p>
+        </w:tc>
+      </w:tr>
+      <w:tr>
+        <w:tc>
+          <w:tcPr>
+            <w:tcW w:w="4675" w:type="dxa"/>
+          </w:tcPr>
+          <w:p>
+            <w:pPr>
+              <w:jc w:val="center"/>
+            </w:pPr>
+            <w:r>
+              <w:t>P5 2</w:t>
+            </w:r>
+            <w:r>
+              <w:t xml:space="preserve"> 0.05 50</w:t>
+            </w:r>
+          </w:p>
+        </w:tc>
+        <w:tc>
+          <w:tcPr>
+            <w:tcW w:w="4675" w:type="dxa"/>
+          </w:tcPr>
+          <w:p>
+            <w:pPr>
+              <w:pStyle w:val="ListParagraph"/>
+              <w:ind w:left="0"/>
+              <w:jc w:val="center"/>
+            </w:pPr>
+            <w:r>
+              <w:t>1.04</w:t>
+            </w:r>
+          </w:p>
+        </w:tc>
+      </w:tr>
+      <w:tr>
+        <w:tc>
+          <w:tcPr>
+            <w:tcW w:w="4675" w:type="dxa"/>
+          </w:tcPr>
+          <w:p>
+            <w:pPr>
+              <w:pStyle w:val="ListParagraph"/>
+              <w:ind w:left="0"/>
+              <w:jc w:val="center"/>
+            </w:pPr>
+            <w:r>
+              <w:t>P5 2</w:t>
+            </w:r>
+            <w:r>
+              <w:t xml:space="preserve"> 0.05</w:t>
+            </w:r>
+            <w:r>
+              <w:t xml:space="preserve"> 10</w:t>
+            </w:r>
+            <w:r>
+              <w:t>0</w:t>
+            </w:r>
+          </w:p>
+        </w:tc>
+        <w:tc>
+          <w:tcPr>
+            <w:tcW w:w="4675" w:type="dxa"/>
+          </w:tcPr>
+          <w:p>
+            <w:pPr>
+              <w:pStyle w:val="ListParagraph"/>
+              <w:ind w:left="0"/>
+              <w:jc w:val="center"/>
+            </w:pPr>
+            <w:r>
+              <w:t>0.16</w:t>
+            </w:r>
+          </w:p>
+        </w:tc>
+      </w:tr>
+    </w:tbl>
+    <w:p>
+      <w:pPr>
+        <w:pStyle w:val="ListParagraph"/>
+        <w:ind w:left="1800"/>
+      </w:pPr>
+      <w:r>
+        <w:t>The reason why the error decreases with greater sentence length is because there is more context available per sentence.  With a larger amount of context, more n-grams will match with the n-grams from a particular language, leading to greater probability of the language being estimated correctly.</w:t>
+      </w:r>
+    </w:p>
+    <w:p>
+      <w:pPr>
+        <w:pStyle w:val="ListParagraph"/>
+        <w:numPr>
+          <w:ilvl w:val="0"/>
+          <w:numId w:val="10"/>
+        </w:numPr>
+      </w:pPr>
+      <w:r>
+        <w:t xml:space="preserve">The following section repeats the tests from b-d, but uses only latin characters, and a vocabulary size of </w:t>
+      </w:r>
+      <w:r>
+        <w:t>26.  The results are as follows:</w:t>
+      </w:r>
+    </w:p>
+    <w:p>
+      <w:pPr>
+        <w:pStyle w:val="ListParagraph"/>
+        <w:numPr>
+          <w:ilvl w:val="2"/>
+          <w:numId w:val="10"/>
+        </w:numPr>
+      </w:pPr>
+      <w:r>
+        <w:t>No delta</w:t>
+      </w:r>
+    </w:p>
+    <w:tbl>
+      <w:tblPr>
+        <w:tblStyle w:val="TableGrid"/>
+        <w:tblW w:w="0" w:type="auto"/>
+        <w:tblInd w:w="1800" w:type="dxa"/>
+        <w:tblLook w:val="04A0" w:firstRow="1" w:lastRow="0" w:firstColumn="1" w:lastColumn="0" w:noHBand="0" w:noVBand="1"/>
+      </w:tblPr>
+      <w:tblGrid>
+        <w:gridCol w:w="3840"/>
+        <w:gridCol w:w="3710"/>
+      </w:tblGrid>
+      <w:tr>
+        <w:tc>
+          <w:tcPr>
+            <w:tcW w:w="4675" w:type="dxa"/>
+          </w:tcPr>
+          <w:p>
+            <w:pPr>
+              <w:pStyle w:val="ListParagraph"/>
+              <w:ind w:left="0"/>
+              <w:jc w:val="center"/>
+            </w:pPr>
+            <w:r>
+              <w:t>Program Parameters</w:t>
+            </w:r>
+          </w:p>
+        </w:tc>
+        <w:tc>
+          <w:tcPr>
+            <w:tcW w:w="4675" w:type="dxa"/>
+          </w:tcPr>
+          <w:p>
+            <w:pPr>
+              <w:pStyle w:val="ListParagraph"/>
+              <w:ind w:left="0"/>
+              <w:jc w:val="center"/>
+            </w:pPr>
+            <w:r>
+              <w:t>Error [%]</w:t>
+            </w:r>
+          </w:p>
+        </w:tc>
+      </w:tr>
+      <w:tr>
+        <w:tc>
+          <w:tcPr>
+            <w:tcW w:w="4675" w:type="dxa"/>
+          </w:tcPr>
+          <w:p>
+            <w:pPr>
+              <w:jc w:val="center"/>
+            </w:pPr>
+            <w:r>
+              <w:t>P5 1 0 50</w:t>
+            </w:r>
+          </w:p>
+        </w:tc>
+        <w:tc>
+          <w:tcPr>
+            <w:tcW w:w="4675" w:type="dxa"/>
+          </w:tcPr>
+          <w:p>
+            <w:pPr>
+              <w:pStyle w:val="ListParagraph"/>
+              <w:ind w:left="0"/>
+              <w:jc w:val="center"/>
+            </w:pPr>
+            <w:r>
+              <w:t>69.64</w:t>
+            </w:r>
+          </w:p>
+        </w:tc>
+      </w:tr>
+      <w:tr>
+        <w:tc>
+          <w:tcPr>
+            <w:tcW w:w="4675" w:type="dxa"/>
+          </w:tcPr>
+          <w:p>
+            <w:pPr>
+              <w:jc w:val="center"/>
+            </w:pPr>
+            <w:r>
+              <w:t>P5 2 0 50</w:t>
+            </w:r>
+          </w:p>
+        </w:tc>
+        <w:tc>
+          <w:tcPr>
+            <w:tcW w:w="4675" w:type="dxa"/>
+          </w:tcPr>
+          <w:p>
+            <w:pPr>
+              <w:pStyle w:val="ListParagraph"/>
+              <w:ind w:left="0"/>
+              <w:jc w:val="center"/>
+            </w:pPr>
+            <w:r>
+              <w:t>68.61</w:t>
+            </w:r>
+          </w:p>
+        </w:tc>
+      </w:tr>
+      <w:tr>
+        <w:tc>
+          <w:tcPr>
+            <w:tcW w:w="4675" w:type="dxa"/>
+          </w:tcPr>
+          <w:p>
+            <w:pPr>
+              <w:pStyle w:val="ListParagraph"/>
+              <w:ind w:left="0"/>
+              <w:jc w:val="center"/>
+            </w:pPr>
+            <w:r>
+              <w:t>P5 3 0 50</w:t>
+            </w:r>
+          </w:p>
+        </w:tc>
+        <w:tc>
+          <w:tcPr>
+            <w:tcW w:w="4675" w:type="dxa"/>
+          </w:tcPr>
+          <w:p>
+            <w:pPr>
+              <w:pStyle w:val="ListParagraph"/>
+              <w:ind w:left="0"/>
+              <w:jc w:val="center"/>
+            </w:pPr>
+            <w:r>
+              <w:t>69.08</w:t>
+            </w:r>
+          </w:p>
+        </w:tc>
+      </w:tr>
+    </w:tbl>
+    <w:p>
+      <w:pPr>
+        <w:pStyle w:val="ListParagraph"/>
+        <w:numPr>
+          <w:ilvl w:val="2"/>
+          <w:numId w:val="10"/>
+        </w:numPr>
+      </w:pPr>
+      <w:r>
+        <w:t>Delta = 0.05</w:t>
+      </w:r>
+    </w:p>
+    <w:tbl>
+      <w:tblPr>
+        <w:tblStyle w:val="TableGrid"/>
+        <w:tblW w:w="0" w:type="auto"/>
+        <w:tblInd w:w="1800" w:type="dxa"/>
+        <w:tblLook w:val="04A0" w:firstRow="1" w:lastRow="0" w:firstColumn="1" w:lastColumn="0" w:noHBand="0" w:noVBand="1"/>
+      </w:tblPr>
+      <w:tblGrid>
+        <w:gridCol w:w="3840"/>
+        <w:gridCol w:w="3710"/>
+      </w:tblGrid>
+      <w:tr>
+        <w:tc>
+          <w:tcPr>
+            <w:tcW w:w="4675" w:type="dxa"/>
+          </w:tcPr>
+          <w:p>
+            <w:pPr>
+              <w:pStyle w:val="ListParagraph"/>
+              <w:ind w:left="0"/>
+              <w:jc w:val="center"/>
+            </w:pPr>
+            <w:r>
+              <w:t>Program Parameters</w:t>
+            </w:r>
+          </w:p>
+        </w:tc>
+        <w:tc>
+          <w:tcPr>
+            <w:tcW w:w="4675" w:type="dxa"/>
+          </w:tcPr>
+          <w:p>
+            <w:pPr>
+              <w:pStyle w:val="ListParagraph"/>
+              <w:ind w:left="0"/>
+              <w:jc w:val="center"/>
+            </w:pPr>
+            <w:r>
+              <w:t>Error [%]</w:t>
+            </w:r>
+          </w:p>
+        </w:tc>
+      </w:tr>
+      <w:tr>
+        <w:tc>
+          <w:tcPr>
+            <w:tcW w:w="4675" w:type="dxa"/>
+          </w:tcPr>
+          <w:p>
+            <w:pPr>
+              <w:jc w:val="center"/>
+            </w:pPr>
+            <w:r>
+              <w:t>P5 1 0.05 50</w:t>
+            </w:r>
+          </w:p>
+        </w:tc>
+        <w:tc>
+          <w:tcPr>
+            <w:tcW w:w="4675" w:type="dxa"/>
+          </w:tcPr>
+          <w:p>
+            <w:pPr>
+              <w:pStyle w:val="ListParagraph"/>
+              <w:ind w:left="0"/>
+              <w:jc w:val="center"/>
+            </w:pPr>
+            <w:r>
+              <w:t>65.66</w:t>
+            </w:r>
+          </w:p>
+        </w:tc>
+      </w:tr>
+      <w:tr>
+        <w:tc>
+          <w:tcPr>
+            <w:tcW w:w="4675" w:type="dxa"/>
+          </w:tcPr>
+          <w:p>
+            <w:pPr>
+              <w:jc w:val="center"/>
+            </w:pPr>
+            <w:r>
+              <w:t>P5 2 0.05 50</w:t>
+            </w:r>
+          </w:p>
+        </w:tc>
+        <w:tc>
+          <w:tcPr>
+            <w:tcW w:w="4675" w:type="dxa"/>
+          </w:tcPr>
+          <w:p>
+            <w:pPr>
+              <w:pStyle w:val="ListParagraph"/>
+              <w:ind w:left="0"/>
+              <w:jc w:val="center"/>
+            </w:pPr>
+            <w:r>
+              <w:t>19.04</w:t>
+            </w:r>
+          </w:p>
+        </w:tc>
+      </w:tr>
+      <w:tr>
+        <w:tc>
+          <w:tcPr>
+            <w:tcW w:w="4675" w:type="dxa"/>
+          </w:tcPr>
+          <w:p>
+            <w:pPr>
+              <w:pStyle w:val="ListParagraph"/>
+              <w:ind w:left="0"/>
+              <w:jc w:val="center"/>
+            </w:pPr>
+            <w:r>
+              <w:lastRenderedPageBreak/>
+              <w:t>P5 3 0.05 50</w:t>
+            </w:r>
+          </w:p>
+        </w:tc>
+        <w:tc>
+          <w:tcPr>
+            <w:tcW w:w="4675" w:type="dxa"/>
+          </w:tcPr>
+          <w:p>
+            <w:pPr>
+              <w:pStyle w:val="ListParagraph"/>
+              <w:ind w:left="0"/>
+              <w:jc w:val="center"/>
+            </w:pPr>
+            <w:r>
+              <w:t>7.41</w:t>
+            </w:r>
+          </w:p>
+        </w:tc>
+      </w:tr>
+    </w:tbl>
+    <w:p>
+      <w:pPr>
+        <w:pStyle w:val="ListParagraph"/>
+        <w:numPr>
+          <w:ilvl w:val="2"/>
+          <w:numId w:val="10"/>
+        </w:numPr>
+      </w:pPr>
+      <w:r>
+        <w:t>Varying Delta</w:t>
+      </w:r>
+    </w:p>
+    <w:tbl>
+      <w:tblPr>
+        <w:tblStyle w:val="TableGrid"/>
+        <w:tblW w:w="0" w:type="auto"/>
+        <w:tblInd w:w="1800" w:type="dxa"/>
+        <w:tblLook w:val="04A0" w:firstRow="1" w:lastRow="0" w:firstColumn="1" w:lastColumn="0" w:noHBand="0" w:noVBand="1"/>
+      </w:tblPr>
+      <w:tblGrid>
+        <w:gridCol w:w="3845"/>
+        <w:gridCol w:w="3705"/>
+      </w:tblGrid>
+      <w:tr>
+        <w:tc>
+          <w:tcPr>
+            <w:tcW w:w="4675" w:type="dxa"/>
+          </w:tcPr>
+          <w:p>
+            <w:pPr>
+              <w:pStyle w:val="ListParagraph"/>
+              <w:ind w:left="0"/>
+              <w:jc w:val="center"/>
+            </w:pPr>
+            <w:r>
+              <w:t>Program Parameters</w:t>
+            </w:r>
+          </w:p>
+        </w:tc>
+        <w:tc>
+          <w:tcPr>
+            <w:tcW w:w="4675" w:type="dxa"/>
+          </w:tcPr>
+          <w:p>
+            <w:pPr>
+              <w:pStyle w:val="ListParagraph"/>
+              <w:ind w:left="0"/>
+              <w:jc w:val="center"/>
+            </w:pPr>
+            <w:r>
+              <w:t>Error [%]</w:t>
+            </w:r>
+          </w:p>
+        </w:tc>
+      </w:tr>
+      <w:tr>
+        <w:tc>
+          <w:tcPr>
+            <w:tcW w:w="4675" w:type="dxa"/>
+          </w:tcPr>
+          <w:p>
+            <w:pPr>
+              <w:jc w:val="center"/>
+            </w:pPr>
+            <w:r>
+              <w:t>P5 3 0.05 50</w:t>
+            </w:r>
+          </w:p>
+        </w:tc>
+        <w:tc>
+          <w:tcPr>
+            <w:tcW w:w="4675" w:type="dxa"/>
+          </w:tcPr>
+          <w:p>
+            <w:pPr>
+              <w:pStyle w:val="ListParagraph"/>
+              <w:ind w:left="0"/>
+              <w:jc w:val="center"/>
+            </w:pPr>
+            <w:r>
+              <w:t>7.41</w:t>
+            </w:r>
+          </w:p>
+        </w:tc>
+      </w:tr>
+      <w:tr>
+        <w:tc>
+          <w:tcPr>
+            <w:tcW w:w="4675" w:type="dxa"/>
+          </w:tcPr>
+          <w:p>
+            <w:pPr>
+              <w:jc w:val="center"/>
+            </w:pPr>
+            <w:r>
+              <w:t>P5 3 0.005 50</w:t>
+            </w:r>
+          </w:p>
+        </w:tc>
+        <w:tc>
+          <w:tcPr>
+            <w:tcW w:w="4675" w:type="dxa"/>
+          </w:tcPr>
+          <w:p>
+            <w:pPr>
+              <w:pStyle w:val="ListParagraph"/>
+              <w:ind w:left="0"/>
+              <w:jc w:val="center"/>
+            </w:pPr>
+            <w:r>
+              <w:t>5.42</w:t>
+            </w:r>
+          </w:p>
+        </w:tc>
+      </w:tr>
+      <w:tr>
+        <w:tc>
+          <w:tcPr>
+            <w:tcW w:w="4675" w:type="dxa"/>
+          </w:tcPr>
+          <w:p>
+            <w:pPr>
+              <w:pStyle w:val="ListParagraph"/>
+              <w:ind w:left="0"/>
+              <w:jc w:val="center"/>
+            </w:pPr>
+            <w:r>
+              <w:t>P5 3 0.0005 50</w:t>
+            </w:r>
+          </w:p>
+        </w:tc>
+        <w:tc>
+          <w:tcPr>
+            <w:tcW w:w="4675" w:type="dxa"/>
+          </w:tcPr>
+          <w:p>
+            <w:pPr>
+              <w:pStyle w:val="ListParagraph"/>
+              <w:ind w:left="0"/>
+              <w:jc w:val="center"/>
+            </w:pPr>
+            <w:r>
+              <w:t>4.54</w:t>
+            </w:r>
+          </w:p>
+        </w:tc>
+      </w:tr>
+    </w:tbl>
+    <w:p>
+      <w:pPr>
+        <w:pStyle w:val="ListParagraph"/>
+        <w:ind w:left="1800"/>
+      </w:pPr>
+      <w:r>
+        <w:t>The performance during this round of tests was significantly poorer than the previous round.  Since a smaller vocabulary size was used, and all characters were lower case (latin_only = true), there was a smaller set of data for the Add-Delta language model algorithm to operate on.  By reducing the volume of data available, the algorithm was less accurate.  Context which could have been important in determining the language of a sentence would have been removed by making all letters lower case</w:t>
+      </w:r>
+      <w:r>
+        <w:t>.</w:t>
       </w:r>
     </w:p>
     <w:p>
@@ -1817,6 +3468,95 @@
       <w:lvlJc w:val="right"/>
       <w:pPr>
         <w:ind w:left="6840" w:hanging="180"/>
+      </w:pPr>
+    </w:lvl>
+  </w:abstractNum>
+  <w:abstractNum w:abstractNumId="9">
+    <w:nsid w:val="7C6C0964"/>
+    <w:multiLevelType w:val="hybridMultilevel"/>
+    <w:tmpl w:val="CB1467C4"/>
+    <w:lvl w:ilvl="0" w:tplc="868E6E88">
+      <w:start w:val="2"/>
+      <w:numFmt w:val="lowerLetter"/>
+      <w:lvlText w:val="%1."/>
+      <w:lvlJc w:val="left"/>
+      <w:pPr>
+        <w:ind w:left="1800" w:hanging="360"/>
+      </w:pPr>
+      <w:rPr>
+        <w:rFonts w:hint="default"/>
+      </w:rPr>
+    </w:lvl>
+    <w:lvl w:ilvl="1" w:tplc="10090019">
+      <w:start w:val="1"/>
+      <w:numFmt w:val="lowerLetter"/>
+      <w:lvlText w:val="%2."/>
+      <w:lvlJc w:val="left"/>
+      <w:pPr>
+        <w:ind w:left="1440" w:hanging="360"/>
+      </w:pPr>
+    </w:lvl>
+    <w:lvl w:ilvl="2" w:tplc="1009001B">
+      <w:start w:val="1"/>
+      <w:numFmt w:val="lowerRoman"/>
+      <w:lvlText w:val="%3."/>
+      <w:lvlJc w:val="right"/>
+      <w:pPr>
+        <w:ind w:left="2160" w:hanging="180"/>
+      </w:pPr>
+    </w:lvl>
+    <w:lvl w:ilvl="3" w:tplc="1009000F" w:tentative="1">
+      <w:start w:val="1"/>
+      <w:numFmt w:val="decimal"/>
+      <w:lvlText w:val="%4."/>
+      <w:lvlJc w:val="left"/>
+      <w:pPr>
+        <w:ind w:left="2880" w:hanging="360"/>
+      </w:pPr>
+    </w:lvl>
+    <w:lvl w:ilvl="4" w:tplc="10090019" w:tentative="1">
+      <w:start w:val="1"/>
+      <w:numFmt w:val="lowerLetter"/>
+      <w:lvlText w:val="%5."/>
+      <w:lvlJc w:val="left"/>
+      <w:pPr>
+        <w:ind w:left="3600" w:hanging="360"/>
+      </w:pPr>
+    </w:lvl>
+    <w:lvl w:ilvl="5" w:tplc="1009001B" w:tentative="1">
+      <w:start w:val="1"/>
+      <w:numFmt w:val="lowerRoman"/>
+      <w:lvlText w:val="%6."/>
+      <w:lvlJc w:val="right"/>
+      <w:pPr>
+        <w:ind w:left="4320" w:hanging="180"/>
+      </w:pPr>
+    </w:lvl>
+    <w:lvl w:ilvl="6" w:tplc="1009000F" w:tentative="1">
+      <w:start w:val="1"/>
+      <w:numFmt w:val="decimal"/>
+      <w:lvlText w:val="%7."/>
+      <w:lvlJc w:val="left"/>
+      <w:pPr>
+        <w:ind w:left="5040" w:hanging="360"/>
+      </w:pPr>
+    </w:lvl>
+    <w:lvl w:ilvl="7" w:tplc="10090019" w:tentative="1">
+      <w:start w:val="1"/>
+      <w:numFmt w:val="lowerLetter"/>
+      <w:lvlText w:val="%8."/>
+      <w:lvlJc w:val="left"/>
+      <w:pPr>
+        <w:ind w:left="5760" w:hanging="360"/>
+      </w:pPr>
+    </w:lvl>
+    <w:lvl w:ilvl="8" w:tplc="1009001B" w:tentative="1">
+      <w:start w:val="1"/>
+      <w:numFmt w:val="lowerRoman"/>
+      <w:lvlText w:val="%9."/>
+      <w:lvlJc w:val="right"/>
+      <w:pPr>
+        <w:ind w:left="6480" w:hanging="180"/>
       </w:pPr>
     </w:lvl>
   </w:abstractNum>
@@ -1846,6 +3586,9 @@
   </w:num>
   <w:num w:numId="9">
     <w:abstractNumId w:val="4"/>
+  </w:num>
+  <w:num w:numId="10">
+    <w:abstractNumId w:val="9"/>
   </w:num>
 </w:numbering>
 </file>
@@ -2243,6 +3986,7 @@
   <w:style w:type="paragraph" w:default="1" w:styleId="Normal">
     <w:name w:val="Normal"/>
     <w:qFormat/>
+    <w:rsid w:val="00EF2E33"/>
   </w:style>
   <w:style w:type="character" w:default="1" w:styleId="DefaultParagraphFont">
     <w:name w:val="Default Paragraph Font"/>

</xml_diff>